<commit_message>
adjusted documents according to actual design
</commit_message>
<xml_diff>
--- a/SDD-软件设计说明书.docx
+++ b/SDD-软件设计说明书.docx
@@ -742,6 +742,12 @@
               <w:rPr>
                 <w:rFonts w:hint="eastAsia"/>
               </w:rPr>
+              <w:t>2019.</w:t>
+            </w:r>
+            <w:r>
+              <w:rPr>
+                <w:rFonts w:hint="eastAsia"/>
+              </w:rPr>
               <w:t>4.21</w:t>
             </w:r>
           </w:p>
@@ -817,6 +823,12 @@
               <w:rPr>
                 <w:rFonts w:hint="eastAsia"/>
               </w:rPr>
+              <w:t>2019.</w:t>
+            </w:r>
+            <w:r>
+              <w:rPr>
+                <w:rFonts w:hint="eastAsia"/>
+              </w:rPr>
               <w:t>4.23</w:t>
             </w:r>
           </w:p>
@@ -874,6 +886,87 @@
             <w:shd w:val="clear" w:color="auto" w:fill="auto"/>
           </w:tcPr>
           <w:p>
+            <w:r>
+              <w:rPr>
+                <w:rFonts w:hint="eastAsia"/>
+              </w:rPr>
+              <w:t>1.2.0</w:t>
+            </w:r>
+          </w:p>
+        </w:tc>
+        <w:tc>
+          <w:tcPr>
+            <w:tcW w:w="1260" w:type="dxa"/>
+            <w:shd w:val="clear" w:color="auto" w:fill="auto"/>
+          </w:tcPr>
+          <w:p>
+            <w:r>
+              <w:rPr>
+                <w:rFonts w:hint="eastAsia"/>
+              </w:rPr>
+              <w:t>2019.</w:t>
+            </w:r>
+            <w:r>
+              <w:rPr>
+                <w:rFonts w:hint="eastAsia"/>
+              </w:rPr>
+              <w:t>4.23</w:t>
+            </w:r>
+          </w:p>
+        </w:tc>
+        <w:tc>
+          <w:tcPr>
+            <w:tcW w:w="2160" w:type="dxa"/>
+            <w:shd w:val="clear" w:color="auto" w:fill="auto"/>
+          </w:tcPr>
+          <w:p>
+            <w:r>
+              <w:rPr>
+                <w:rFonts w:hint="eastAsia"/>
+              </w:rPr>
+              <w:t>高则晗</w:t>
+            </w:r>
+          </w:p>
+        </w:tc>
+        <w:tc>
+          <w:tcPr>
+            <w:tcW w:w="1095" w:type="dxa"/>
+            <w:shd w:val="clear" w:color="auto" w:fill="auto"/>
+          </w:tcPr>
+          <w:p>
+            <w:r>
+              <w:rPr>
+                <w:rFonts w:hint="eastAsia"/>
+              </w:rPr>
+              <w:t>王贺正</w:t>
+            </w:r>
+          </w:p>
+        </w:tc>
+        <w:tc>
+          <w:tcPr>
+            <w:tcW w:w="3045" w:type="dxa"/>
+            <w:shd w:val="clear" w:color="auto" w:fill="auto"/>
+          </w:tcPr>
+          <w:p>
+            <w:r>
+              <w:rPr>
+                <w:rFonts w:hint="eastAsia"/>
+              </w:rPr>
+              <w:t>对接口设计部分进行了修改</w:t>
+            </w:r>
+          </w:p>
+        </w:tc>
+      </w:tr>
+      <w:tr>
+        <w:trPr>
+          <w:jc w:val="center"/>
+        </w:trPr>
+        <w:tc>
+          <w:tcPr>
+            <w:tcW w:w="794" w:type="dxa"/>
+            <w:shd w:val="clear" w:color="auto" w:fill="auto"/>
+          </w:tcPr>
+          <w:p>
             <w:pPr>
               <w:rPr>
                 <w:rFonts w:hint="eastAsia"/>
@@ -883,7 +976,7 @@
               <w:rPr>
                 <w:rFonts w:hint="eastAsia"/>
               </w:rPr>
-              <w:t>1.2.0</w:t>
+              <w:t>1.3.0</w:t>
             </w:r>
           </w:p>
         </w:tc>
@@ -902,7 +995,7 @@
               <w:rPr>
                 <w:rFonts w:hint="eastAsia"/>
               </w:rPr>
-              <w:t>4.23</w:t>
+              <w:t>2019.5.11</w:t>
             </w:r>
           </w:p>
         </w:tc>
@@ -921,7 +1014,7 @@
               <w:rPr>
                 <w:rFonts w:hint="eastAsia"/>
               </w:rPr>
-              <w:t>高则晗</w:t>
+              <w:t>王贺正</w:t>
             </w:r>
           </w:p>
         </w:tc>
@@ -959,51 +1052,11 @@
               <w:rPr>
                 <w:rFonts w:hint="eastAsia"/>
               </w:rPr>
-              <w:t>对接口设计部分进行了修改</w:t>
+              <w:t>对顺序图和需求进行了修改</w:t>
             </w:r>
             <w:bookmarkStart w:id="0" w:name="_GoBack"/>
             <w:bookmarkEnd w:id="0"/>
           </w:p>
-        </w:tc>
-      </w:tr>
-      <w:tr>
-        <w:trPr>
-          <w:jc w:val="center"/>
-        </w:trPr>
-        <w:tc>
-          <w:tcPr>
-            <w:tcW w:w="794" w:type="dxa"/>
-            <w:shd w:val="clear" w:color="auto" w:fill="auto"/>
-          </w:tcPr>
-          <w:p/>
-        </w:tc>
-        <w:tc>
-          <w:tcPr>
-            <w:tcW w:w="1260" w:type="dxa"/>
-            <w:shd w:val="clear" w:color="auto" w:fill="auto"/>
-          </w:tcPr>
-          <w:p/>
-        </w:tc>
-        <w:tc>
-          <w:tcPr>
-            <w:tcW w:w="2160" w:type="dxa"/>
-            <w:shd w:val="clear" w:color="auto" w:fill="auto"/>
-          </w:tcPr>
-          <w:p/>
-        </w:tc>
-        <w:tc>
-          <w:tcPr>
-            <w:tcW w:w="1095" w:type="dxa"/>
-            <w:shd w:val="clear" w:color="auto" w:fill="auto"/>
-          </w:tcPr>
-          <w:p/>
-        </w:tc>
-        <w:tc>
-          <w:tcPr>
-            <w:tcW w:w="3045" w:type="dxa"/>
-            <w:shd w:val="clear" w:color="auto" w:fill="auto"/>
-          </w:tcPr>
-          <w:p/>
         </w:tc>
       </w:tr>
       <w:tr>
@@ -3061,15 +3114,46 @@
       </w:r>
     </w:p>
     <w:p>
+      <w:pPr>
+        <w:pStyle w:val="af0"/>
+        <w:numPr>
+          <w:ilvl w:val="0"/>
+          <w:numId w:val="19"/>
+        </w:numPr>
+        <w:ind w:firstLineChars="0"/>
+      </w:pPr>
       <w:r>
         <w:tab/>
       </w:r>
-      <w:r>
-        <w:rPr>
-          <w:rFonts w:hint="eastAsia"/>
-        </w:rPr>
-        <w:t>1.</w:t>
-      </w:r>
+      <w:bookmarkStart w:id="8" w:name="_Toc265683280"/>
+      <w:r>
+        <w:rPr>
+          <w:rFonts w:hint="eastAsia"/>
+        </w:rPr>
+        <w:t>调用功能</w:t>
+      </w:r>
+      <w:r>
+        <w:rPr>
+          <w:rFonts w:hint="eastAsia"/>
+        </w:rPr>
+        <w:t>2</w:t>
+      </w:r>
+      <w:r>
+        <w:rPr>
+          <w:rFonts w:hint="eastAsia"/>
+        </w:rPr>
+        <w:t>，将机器人移动到目标桌子前。</w:t>
+      </w:r>
+    </w:p>
+    <w:p>
+      <w:pPr>
+        <w:pStyle w:val="af0"/>
+        <w:numPr>
+          <w:ilvl w:val="0"/>
+          <w:numId w:val="19"/>
+        </w:numPr>
+        <w:ind w:firstLineChars="0"/>
+      </w:pPr>
       <w:r>
         <w:rPr>
           <w:rFonts w:hint="eastAsia"/>
@@ -3078,27 +3162,22 @@
       </w:r>
     </w:p>
     <w:p>
-      <w:r>
-        <w:tab/>
-      </w:r>
-      <w:r>
-        <w:rPr>
-          <w:rFonts w:hint="eastAsia"/>
-        </w:rPr>
-        <w:t>2.</w:t>
-      </w:r>
-      <w:r>
-        <w:rPr>
-          <w:rFonts w:hint="eastAsia"/>
-        </w:rPr>
-        <w:t>收到三维图像后，机器人操作员操控机械臂，进行抓取操作。</w:t>
-      </w:r>
-    </w:p>
-    <w:p>
-      <w:pPr>
-        <w:pStyle w:val="1"/>
-      </w:pPr>
-      <w:bookmarkStart w:id="8" w:name="_Toc265683280"/>
+      <w:pPr>
+        <w:pStyle w:val="af0"/>
+        <w:numPr>
+          <w:ilvl w:val="0"/>
+          <w:numId w:val="19"/>
+        </w:numPr>
+        <w:ind w:firstLineChars="0"/>
+      </w:pPr>
+      <w:r>
+        <w:rPr>
+          <w:rFonts w:hint="eastAsia"/>
+        </w:rPr>
+        <w:t>收到三维图像后，机器人操作员选择需要抓取的物体，由机器人进行抓取操作。</w:t>
+      </w:r>
+    </w:p>
+    <w:p>
       <w:r>
         <w:rPr>
           <w:rFonts w:hint="eastAsia"/>
@@ -3191,7 +3270,6 @@
           <w:rFonts w:hint="eastAsia"/>
           <w:noProof/>
         </w:rPr>
-        <w:lastRenderedPageBreak/>
         <mc:AlternateContent>
           <mc:Choice Requires="wps">
             <w:drawing>
@@ -7339,8 +7417,8 @@
           <w:noProof/>
         </w:rPr>
         <w:drawing>
-          <wp:inline distT="0" distB="0" distL="0" distR="0" wp14:anchorId="1E5783DD" wp14:editId="4E727236">
-            <wp:extent cx="5278120" cy="2422525"/>
+          <wp:inline distT="0" distB="0" distL="0" distR="0" wp14:anchorId="1E5783DD" wp14:editId="6F69F0CD">
+            <wp:extent cx="5278120" cy="2286612"/>
             <wp:effectExtent l="0" t="0" r="5080" b="0"/>
             <wp:docPr id="93" name="图片 93"/>
             <wp:cNvGraphicFramePr>
@@ -7368,7 +7446,7 @@
                   <pic:spPr>
                     <a:xfrm>
                       <a:off x="0" y="0"/>
-                      <a:ext cx="5278120" cy="2422525"/>
+                      <a:ext cx="5278120" cy="2286612"/>
                     </a:xfrm>
                     <a:prstGeom prst="rect">
                       <a:avLst/>
@@ -7455,14 +7533,13 @@
       </w:pPr>
       <w:r>
         <w:rPr>
-          <w:rFonts w:hint="eastAsia"/>
           <w:noProof/>
         </w:rPr>
         <w:drawing>
-          <wp:inline distT="0" distB="0" distL="0" distR="0" wp14:anchorId="61D35971" wp14:editId="72FBEB18">
-            <wp:extent cx="4587433" cy="2271608"/>
-            <wp:effectExtent l="0" t="0" r="10160" b="0"/>
-            <wp:docPr id="92" name="图片 92"/>
+          <wp:inline distT="0" distB="0" distL="0" distR="0" wp14:anchorId="5C74E16C" wp14:editId="68C4B56C">
+            <wp:extent cx="5278120" cy="2426970"/>
+            <wp:effectExtent l="0" t="0" r="5080" b="11430"/>
+            <wp:docPr id="97" name="图片 97"/>
             <wp:cNvGraphicFramePr>
               <a:graphicFrameLocks xmlns:a="http://schemas.openxmlformats.org/drawingml/2006/main" noChangeAspect="1"/>
             </wp:cNvGraphicFramePr>
@@ -7470,7 +7547,7 @@
               <a:graphicData uri="http://schemas.openxmlformats.org/drawingml/2006/picture">
                 <pic:pic xmlns:pic="http://schemas.openxmlformats.org/drawingml/2006/picture">
                   <pic:nvPicPr>
-                    <pic:cNvPr id="92" name="Sequence Diagram1.jpg"/>
+                    <pic:cNvPr id="97" name="Sequence Diagram1.jpg"/>
                     <pic:cNvPicPr/>
                   </pic:nvPicPr>
                   <pic:blipFill>
@@ -7488,7 +7565,7 @@
                   <pic:spPr>
                     <a:xfrm>
                       <a:off x="0" y="0"/>
-                      <a:ext cx="4587433" cy="2271608"/>
+                      <a:ext cx="5278120" cy="2426970"/>
                     </a:xfrm>
                     <a:prstGeom prst="rect">
                       <a:avLst/>
@@ -17941,6 +18018,95 @@
       </w:pPr>
     </w:lvl>
   </w:abstractNum>
+  <w:abstractNum w:abstractNumId="12">
+    <w:nsid w:val="7EC050B8"/>
+    <w:multiLevelType w:val="hybridMultilevel"/>
+    <w:tmpl w:val="C300571C"/>
+    <w:lvl w:ilvl="0" w:tplc="18D87C52">
+      <w:start w:val="1"/>
+      <w:numFmt w:val="decimal"/>
+      <w:lvlText w:val="%1."/>
+      <w:lvlJc w:val="left"/>
+      <w:pPr>
+        <w:ind w:left="780" w:hanging="360"/>
+      </w:pPr>
+      <w:rPr>
+        <w:rFonts w:hint="eastAsia"/>
+      </w:rPr>
+    </w:lvl>
+    <w:lvl w:ilvl="1" w:tplc="04090019" w:tentative="1">
+      <w:start w:val="1"/>
+      <w:numFmt w:val="lowerLetter"/>
+      <w:lvlText w:val="%2)"/>
+      <w:lvlJc w:val="left"/>
+      <w:pPr>
+        <w:ind w:left="1380" w:hanging="480"/>
+      </w:pPr>
+    </w:lvl>
+    <w:lvl w:ilvl="2" w:tplc="0409001B" w:tentative="1">
+      <w:start w:val="1"/>
+      <w:numFmt w:val="lowerRoman"/>
+      <w:lvlText w:val="%3."/>
+      <w:lvlJc w:val="right"/>
+      <w:pPr>
+        <w:ind w:left="1860" w:hanging="480"/>
+      </w:pPr>
+    </w:lvl>
+    <w:lvl w:ilvl="3" w:tplc="0409000F" w:tentative="1">
+      <w:start w:val="1"/>
+      <w:numFmt w:val="decimal"/>
+      <w:lvlText w:val="%4."/>
+      <w:lvlJc w:val="left"/>
+      <w:pPr>
+        <w:ind w:left="2340" w:hanging="480"/>
+      </w:pPr>
+    </w:lvl>
+    <w:lvl w:ilvl="4" w:tplc="04090019" w:tentative="1">
+      <w:start w:val="1"/>
+      <w:numFmt w:val="lowerLetter"/>
+      <w:lvlText w:val="%5)"/>
+      <w:lvlJc w:val="left"/>
+      <w:pPr>
+        <w:ind w:left="2820" w:hanging="480"/>
+      </w:pPr>
+    </w:lvl>
+    <w:lvl w:ilvl="5" w:tplc="0409001B" w:tentative="1">
+      <w:start w:val="1"/>
+      <w:numFmt w:val="lowerRoman"/>
+      <w:lvlText w:val="%6."/>
+      <w:lvlJc w:val="right"/>
+      <w:pPr>
+        <w:ind w:left="3300" w:hanging="480"/>
+      </w:pPr>
+    </w:lvl>
+    <w:lvl w:ilvl="6" w:tplc="0409000F" w:tentative="1">
+      <w:start w:val="1"/>
+      <w:numFmt w:val="decimal"/>
+      <w:lvlText w:val="%7."/>
+      <w:lvlJc w:val="left"/>
+      <w:pPr>
+        <w:ind w:left="3780" w:hanging="480"/>
+      </w:pPr>
+    </w:lvl>
+    <w:lvl w:ilvl="7" w:tplc="04090019" w:tentative="1">
+      <w:start w:val="1"/>
+      <w:numFmt w:val="lowerLetter"/>
+      <w:lvlText w:val="%8)"/>
+      <w:lvlJc w:val="left"/>
+      <w:pPr>
+        <w:ind w:left="4260" w:hanging="480"/>
+      </w:pPr>
+    </w:lvl>
+    <w:lvl w:ilvl="8" w:tplc="0409001B" w:tentative="1">
+      <w:start w:val="1"/>
+      <w:numFmt w:val="lowerRoman"/>
+      <w:lvlText w:val="%9."/>
+      <w:lvlJc w:val="right"/>
+      <w:pPr>
+        <w:ind w:left="4740" w:hanging="480"/>
+      </w:pPr>
+    </w:lvl>
+  </w:abstractNum>
   <w:num w:numId="1">
     <w:abstractNumId w:val="10"/>
   </w:num>
@@ -18003,6 +18169,9 @@
     <w:lvlOverride w:ilvl="2">
       <w:startOverride w:val="2"/>
     </w:lvlOverride>
+  </w:num>
+  <w:num w:numId="19">
+    <w:abstractNumId w:val="12"/>
   </w:num>
 </w:numbering>
 </file>

</xml_diff>